<commit_message>
Fix sfo phrases + dzi documents
</commit_message>
<xml_diff>
--- a/app/web/static/docs/about_the_student/dzi/grafik_dzi_2025_2026.docx
+++ b/app/web/static/docs/about_the_student/dzi/grafik_dzi_2025_2026.docx
@@ -5555,445 +5555,4 @@
     </a:ext>
   </a:extLst>
 </a:theme>
-</file>
-
-<file path=_xmlsignatures/sig11.xml><?xml version="1.0" encoding="utf-8"?>
-<Signature xmlns="http://www.w3.org/2000/09/xmldsig#" Id="idPackageSignature">
-  <SignedInfo>
-    <CanonicalizationMethod Algorithm="http://www.w3.org/TR/2001/REC-xml-c14n-20010315"/>
-    <SignatureMethod Algorithm="http://www.w3.org/2001/04/xmldsig-more#rsa-sha256"/>
-    <Reference Type="http://www.w3.org/2000/09/xmldsig#Object" URI="#idPackageObject">
-      <DigestMethod Algorithm="http://www.w3.org/2001/04/xmlenc#sha256"/>
-      <DigestValue>tYc0zURSAzYZLaXWTaPENUCCeEa/TnONE/sa3qsCWpE=</DigestValue>
-    </Reference>
-    <Reference Type="http://www.w3.org/2000/09/xmldsig#Object" URI="#idOfficeObject">
-      <DigestMethod Algorithm="http://www.w3.org/2001/04/xmlenc#sha256"/>
-      <DigestValue>mrcQ7lrl1qVcf96fc5PwYUKKXNuXPkCMGlu2/J8EEwQ=</DigestValue>
-    </Reference>
-    <Reference Type="http://uri.etsi.org/01903#SignedProperties" URI="#idSignedProperties">
-      <Transforms>
-        <Transform Algorithm="http://www.w3.org/TR/2001/REC-xml-c14n-20010315"/>
-      </Transforms>
-      <DigestMethod Algorithm="http://www.w3.org/2001/04/xmlenc#sha256"/>
-      <DigestValue>BkAWIgLvxYrsFjIR4xztCufN+unhD7AbnuzwluQyQmQ=</DigestValue>
-    </Reference>
-    <Reference Type="http://www.w3.org/2000/09/xmldsig#Object" URI="#idValidSigLnImg">
-      <DigestMethod Algorithm="http://www.w3.org/2001/04/xmlenc#sha256"/>
-      <DigestValue>UaXBckcD27vIzY9t4EbGYFTbpyA9KqqaPje472l7oy0=</DigestValue>
-    </Reference>
-    <Reference Type="http://www.w3.org/2000/09/xmldsig#Object" URI="#idInvalidSigLnImg">
-      <DigestMethod Algorithm="http://www.w3.org/2001/04/xmlenc#sha256"/>
-      <DigestValue>XAlHg1ejsLUpa+/Rw94mnGmkgtRQUAJ5f9zvcEuBIHM=</DigestValue>
-    </Reference>
-  </SignedInfo>
-  <SignatureValue>dKfPgd+u88XWW+xfufHfa2XGKVckQ7IEv5GAC1Haav+0R3SLwRa+AfJxxkz3XBvUMVFUznAAZ5QN
-u+xB+u7YjbpqOKE2iiX+PWPWUAoFTjrSw+471jhUFBMXxSjPqUeA+5Vzu9PyUkz2WjjYJy7I8QIZ
-Ym2D44Tgy5Bkw3vJNK4GfdDc8fDu7C7Be/ukmzCCdVA+38i7q3cYQW5lBBeUZdu9TXaB5uxVe5wV
-4omgamisFIe2fleTGMwxM0mssAu0UTv+KLdFgb6S00FEuiai9YeDMLjAhiRtOVnqh3mEoXeBhgVD
-B3BUgqaaEqElaSb3WqYp8Cnwn+A/ftyEb3uD1enAys+GKfULhmwp7XxJiRRST6UaU5lT7Ut1jJI1
-t/I5jcOADB6AvL/VeLJM9D0wVCopuct1psx8ZQBOWs7MP2LucFNhNDXzd2KwhIDoHBXSfS43f8d1
-wSdhV3ftQCdbHaU5jsJLptz5nHOgcCbXn1OcJSmq3qXlj6O8PQ/U0025CQMoxb2bakcJHiojOmpC
-K68RmSXccRrOzkdV/3q80GdVw5feGziqYNnG1CYnJtH66baarrlShJc1p5Bwq9CbvHhkaJTrT1gj
-cEBLBwjA1HhhwoBmfAH2nMu1ghZyUpITqH4Kc+qgs72NPPrBSQc952OMhPVbYU4SJUPfVeQLXnU=
-</SignatureValue>
-  <KeyInfo>
-    <X509Data>
-      <X509Certificate>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</X509Certificate>
-    </X509Data>
-  </KeyInfo>
-  <Object Id="idPackageObject">
-    <Manifest>
-      <Reference URI="/_rels/.rels?ContentType=application/vnd.openxmlformats-package.relationships+xml">
-        <Transforms>
-          <Transform Algorithm="http://schemas.openxmlformats.org/package/2006/RelationshipTransform">
-            <mdssi:RelationshipReference xmlns:mdssi="http://schemas.openxmlformats.org/package/2006/digital-signature" SourceId="rId1"/>
-          </Transform>
-          <Transform Algorithm="http://www.w3.org/TR/2001/REC-xml-c14n-20010315"/>
-        </Transforms>
-        <DigestMethod Algorithm="http://www.w3.org/2001/04/xmlenc#sha256"/>
-        <DigestValue>Mq3mDDWudLiaQFa1psBgLG+/en7p7r8re0MtlxnuiUI=</DigestValue>
-      </Reference>
-      <Reference URI="/word/_rels/document.xml.rels?ContentType=application/vnd.openxmlformats-package.relationships+xml">
-        <Transforms>
-          <Transform Algorithm="http://schemas.openxmlformats.org/package/2006/RelationshipTransform">
-            <mdssi:RelationshipReference xmlns:mdssi="http://schemas.openxmlformats.org/package/2006/digital-signature" SourceId="rId11"/>
-            <mdssi:RelationshipReference xmlns:mdssi="http://schemas.openxmlformats.org/package/2006/digital-signature" SourceId="rId5"/>
-            <mdssi:RelationshipReference xmlns:mdssi="http://schemas.openxmlformats.org/package/2006/digital-signature" SourceId="rId10"/>
-            <mdssi:RelationshipReference xmlns:mdssi="http://schemas.openxmlformats.org/package/2006/digital-signature" SourceId="rId4"/>
-            <mdssi:RelationshipReference xmlns:mdssi="http://schemas.openxmlformats.org/package/2006/digital-signature" SourceId="rId9"/>
-            <mdssi:RelationshipReference xmlns:mdssi="http://schemas.openxmlformats.org/package/2006/digital-signature" SourceId="rId14"/>
-            <mdssi:RelationshipReference xmlns:mdssi="http://schemas.openxmlformats.org/package/2006/digital-signature" SourceId="rId8"/>
-            <mdssi:RelationshipReference xmlns:mdssi="http://schemas.openxmlformats.org/package/2006/digital-signature" SourceId="rId13"/>
-            <mdssi:RelationshipReference xmlns:mdssi="http://schemas.openxmlformats.org/package/2006/digital-signature" SourceId="rId3"/>
-            <mdssi:RelationshipReference xmlns:mdssi="http://schemas.openxmlformats.org/package/2006/digital-signature" SourceId="rId7"/>
-            <mdssi:RelationshipReference xmlns:mdssi="http://schemas.openxmlformats.org/package/2006/digital-signature" SourceId="rId12"/>
-            <mdssi:RelationshipReference xmlns:mdssi="http://schemas.openxmlformats.org/package/2006/digital-signature" SourceId="rId2"/>
-            <mdssi:RelationshipReference xmlns:mdssi="http://schemas.openxmlformats.org/package/2006/digital-signature" SourceId="rId1"/>
-            <mdssi:RelationshipReference xmlns:mdssi="http://schemas.openxmlformats.org/package/2006/digital-signature" SourceId="rId6"/>
-          </Transform>
-          <Transform Algorithm="http://www.w3.org/TR/2001/REC-xml-c14n-20010315"/>
-        </Transforms>
-        <DigestMethod Algorithm="http://www.w3.org/2001/04/xmlenc#sha256"/>
-        <DigestValue>iaW12ST58TT0VWDaDOv+EQ/tObS9tXwhzSeG+kSUTdI=</DigestValue>
-      </Reference>
-      <Reference URI="/word/_rels/header3.xml.rels?ContentType=application/vnd.openxmlformats-package.relationships+xml">
-        <Transforms>
-          <Transform Algorithm="http://schemas.openxmlformats.org/package/2006/RelationshipTransform">
-            <mdssi:RelationshipReference xmlns:mdssi="http://schemas.openxmlformats.org/package/2006/digital-signature" SourceId="rId1"/>
-          </Transform>
-          <Transform Algorithm="http://www.w3.org/TR/2001/REC-xml-c14n-20010315"/>
-        </Transforms>
-        <DigestMethod Algorithm="http://www.w3.org/2001/04/xmlenc#sha256"/>
-        <DigestValue>UQPqrUKwnM/mGjJzCGZAUmR3iKanZOh+eUBd7dwaAlE=</DigestValue>
-      </Reference>
-      <Reference URI="/word/document.xml?ContentType=application/vnd.openxmlformats-officedocument.wordprocessingml.document.main+xml">
-        <DigestMethod Algorithm="http://www.w3.org/2001/04/xmlenc#sha256"/>
-        <DigestValue>OtM6iiaJhcK2b4MjLoWr0W+VlnweHvo1LsnoqfzX9lA=</DigestValue>
-      </Reference>
-      <Reference URI="/word/endnotes.xml?ContentType=application/vnd.openxmlformats-officedocument.wordprocessingml.endnotes+xml">
-        <DigestMethod Algorithm="http://www.w3.org/2001/04/xmlenc#sha256"/>
-        <DigestValue>9WnqTQA4ZBgN7Xz/6j970KUxX+BoSAkaOwXlVv7I0b8=</DigestValue>
-      </Reference>
-      <Reference URI="/word/fontTable.xml?ContentType=application/vnd.openxmlformats-officedocument.wordprocessingml.fontTable+xml">
-        <DigestMethod Algorithm="http://www.w3.org/2001/04/xmlenc#sha256"/>
-        <DigestValue>19gUPmV/XoGhHb+8MB2tEb1JcEt/ZOw51at39qI405E=</DigestValue>
-      </Reference>
-      <Reference URI="/word/footer1.xml?ContentType=application/vnd.openxmlformats-officedocument.wordprocessingml.footer+xml">
-        <DigestMethod Algorithm="http://www.w3.org/2001/04/xmlenc#sha256"/>
-        <DigestValue>Fg7PuYx+akaIT0pK+oG7FeGUmb6PrpZ7iML8qXI1eFc=</DigestValue>
-      </Reference>
-      <Reference URI="/word/footnotes.xml?ContentType=application/vnd.openxmlformats-officedocument.wordprocessingml.footnotes+xml">
-        <DigestMethod Algorithm="http://www.w3.org/2001/04/xmlenc#sha256"/>
-        <DigestValue>mh1XsD9vqYYi3YpyanJN71JV5U0RA4KO6jP7Pcr0ir8=</DigestValue>
-      </Reference>
-      <Reference URI="/word/header1.xml?ContentType=application/vnd.openxmlformats-officedocument.wordprocessingml.header+xml">
-        <DigestMethod Algorithm="http://www.w3.org/2001/04/xmlenc#sha256"/>
-        <DigestValue>G2hUIhwNept3Fd78aohV1AFy07vrwZFWs+740NnZ+RY=</DigestValue>
-      </Reference>
-      <Reference URI="/word/header2.xml?ContentType=application/vnd.openxmlformats-officedocument.wordprocessingml.header+xml">
-        <DigestMethod Algorithm="http://www.w3.org/2001/04/xmlenc#sha256"/>
-        <DigestValue>jf6Ja8UBb7I52wpF7ns7Vv5LNF/LEvaod8lmy7sk6r8=</DigestValue>
-      </Reference>
-      <Reference URI="/word/header3.xml?ContentType=application/vnd.openxmlformats-officedocument.wordprocessingml.header+xml">
-        <DigestMethod Algorithm="http://www.w3.org/2001/04/xmlenc#sha256"/>
-        <DigestValue>t1WE/NFDolzyst5kc3KcyA//fGPTPD8mJWWyasW6UpE=</DigestValue>
-      </Reference>
-      <Reference URI="/word/media/image1.emf?ContentType=image/x-emf">
-        <DigestMethod Algorithm="http://www.w3.org/2001/04/xmlenc#sha256"/>
-        <DigestValue>gO0RmKkBOy1HeQebEMxXWrVshygTySfzvua+nzCbjko=</DigestValue>
-      </Reference>
-      <Reference URI="/word/media/image2.emf?ContentType=image/x-emf">
-        <DigestMethod Algorithm="http://www.w3.org/2001/04/xmlenc#sha256"/>
-        <DigestValue>Br6qV1ATk5uafZ2SWidvShZjLfCNz348Y0QRcWgonpA=</DigestValue>
-      </Reference>
-      <Reference URI="/word/media/image3.jpeg?ContentType=image/jpeg">
-        <DigestMethod Algorithm="http://www.w3.org/2001/04/xmlenc#sha256"/>
-        <DigestValue>GGb5rB0TUeybr6/1qKpTqFjDXzL9uZcIquB5uHN+0/g=</DigestValue>
-      </Reference>
-      <Reference URI="/word/numbering.xml?ContentType=application/vnd.openxmlformats-officedocument.wordprocessingml.numbering+xml">
-        <DigestMethod Algorithm="http://www.w3.org/2001/04/xmlenc#sha256"/>
-        <DigestValue>ixuB3r3cell6xVxWPwX8BymMw+lYyhsneSvajV0wQ68=</DigestValue>
-      </Reference>
-      <Reference URI="/word/settings.xml?ContentType=application/vnd.openxmlformats-officedocument.wordprocessingml.settings+xml">
-        <DigestMethod Algorithm="http://www.w3.org/2001/04/xmlenc#sha256"/>
-        <DigestValue>0fYTfGB4tQM1l7LgYXQkF/8rKnntHDsSI9JjEguB2fw=</DigestValue>
-      </Reference>
-      <Reference URI="/word/styles.xml?ContentType=application/vnd.openxmlformats-officedocument.wordprocessingml.styles+xml">
-        <DigestMethod Algorithm="http://www.w3.org/2001/04/xmlenc#sha256"/>
-        <DigestValue>QQd07lNCf5PI9reBZOakXyiGljOUL1sMdbSr2Eq6tRU=</DigestValue>
-      </Reference>
-      <Reference URI="/word/theme/theme1.xml?ContentType=application/vnd.openxmlformats-officedocument.theme+xml">
-        <DigestMethod Algorithm="http://www.w3.org/2001/04/xmlenc#sha256"/>
-        <DigestValue>L8HrIbYZUORASW6Jbsljhmie2tLKO9ld8ME0syr+ZDE=</DigestValue>
-      </Reference>
-      <Reference URI="/word/webSettings.xml?ContentType=application/vnd.openxmlformats-officedocument.wordprocessingml.webSettings+xml">
-        <DigestMethod Algorithm="http://www.w3.org/2001/04/xmlenc#sha256"/>
-        <DigestValue>CFaeZt6h8jOqurqTVbAsjY7HC5Wouph1YtGFyDgmog8=</DigestValue>
-      </Reference>
-    </Manifest>
-    <SignatureProperties>
-      <SignatureProperty Id="idSignatureTime" Target="#idPackageSignature">
-        <mdssi:SignatureTime xmlns:mdssi="http://schemas.openxmlformats.org/package/2006/digital-signature">
-          <mdssi:Format>YYYY-MM-DDThh:mm:ssTZD</mdssi:Format>
-          <mdssi:Value>2025-08-26T14:10:09Z</mdssi:Value>
-        </mdssi:SignatureTime>
-      </SignatureProperty>
-    </SignatureProperties>
-  </Object>
-  <Object Id="idOfficeObject">
-    <SignatureProperties>
-      <SignatureProperty Id="idOfficeV1Details" Target="#idPackageSignature">
-        <SignatureInfoV1 xmlns="http://schemas.microsoft.com/office/2006/digsig">
-          <SetupID>{67C62C3E-54DC-49E7-A782-4A71693C9E82}</SetupID>
-          <SignatureText> </SignatureText>
-          <SignatureImage/>
-          <SignatureComments/>
-          <WindowsVersion>10.0</WindowsVersion>
-          <OfficeVersion>16.0.14334/22</OfficeVersion>
-          <ApplicationVersion>16.0.14334</ApplicationVersion>
-          <Monitors>1</Monitors>
-          <HorizontalResolution>3840</HorizontalResolution>
-          <VerticalResolution>2160</VerticalResolution>
-          <ColorDepth>32</ColorDepth>
-          <SignatureProviderId>{00000000-0000-0000-0000-000000000000}</SignatureProviderId>
-          <SignatureProviderUrl/>
-          <SignatureProviderDetails>9</SignatureProviderDetails>
-          <SignatureType>2</SignatureType>
-        </SignatureInfoV1>
-      </SignatureProperty>
-    </SignatureProperties>
-  </Object>
-  <Object>
-    <xd:QualifyingProperties xmlns:xd="http://uri.etsi.org/01903/v1.3.2#" Target="#idPackageSignature">
-      <xd:SignedProperties Id="idSignedProperties">
-        <xd:SignedSignatureProperties>
-          <xd:SigningTime>2025-08-26T14:10:09Z</xd:SigningTime>
-          <xd:SigningCertificate>
-            <xd:Cert>
-              <xd:CertDigest>
-                <DigestMethod Algorithm="http://www.w3.org/2001/04/xmlenc#sha256"/>
-                <DigestValue>bRanfOTDlEvpQ9iTJ+5OuuwwR3dkh5g/uxj9/8u2zPU=</DigestValue>
-              </xd:CertDigest>
-              <xd:IssuerSerial>
-                <X509IssuerName>C=BG, L=Sofia, O=Information Services JSC, OID.2.5.4.97=NTRBG-831641791, CN=StampIT Global Qualified CA</X509IssuerName>
-                <X509SerialNumber>4757256010420280446</X509SerialNumber>
-              </xd:IssuerSerial>
-            </xd:Cert>
-          </xd:SigningCertificate>
-          <xd:SignaturePolicyIdentifier>
-            <xd:SignaturePolicyImplied/>
-          </xd:SignaturePolicyIdentifier>
-        </xd:SignedSignatureProperties>
-      </xd:SignedProperties>
-      <xd:UnsignedProperties>
-        <xd:UnsignedSignatureProperties>
-          <xd:CertificateValues>
-            <xd:EncapsulatedX509Certificate>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</xd:EncapsulatedX509Certificate>
-            <xd:EncapsulatedX509Certificate>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</xd:EncapsulatedX509Certificate>
-          </xd:CertificateValues>
-        </xd:UnsignedSignatureProperties>
-      </xd:UnsignedProperties>
-    </xd:QualifyingProperties>
-  </Object>
-  <Object Id="idValidSigLnImg">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</Object>
-  <Object Id="idInvalidSigLnImg">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</Object>
-</Signature>
-</file>
-
-<file path=_xmlsignatures/sig12.xml><?xml version="1.0" encoding="utf-8"?>
-<Signature xmlns="http://www.w3.org/2000/09/xmldsig#" Id="idPackageSignature">
-  <SignedInfo>
-    <CanonicalizationMethod Algorithm="http://www.w3.org/TR/2001/REC-xml-c14n-20010315"/>
-    <SignatureMethod Algorithm="http://www.w3.org/2001/04/xmldsig-more#rsa-sha256"/>
-    <Reference Type="http://www.w3.org/2000/09/xmldsig#Object" URI="#idPackageObject">
-      <DigestMethod Algorithm="http://www.w3.org/2001/04/xmlenc#sha256"/>
-      <DigestValue>fA+ofxJ20KTVH7JUxvjFsHu9+3hWN9G5uu5aYNp284E=</DigestValue>
-    </Reference>
-    <Reference Type="http://www.w3.org/2000/09/xmldsig#Object" URI="#idOfficeObject">
-      <DigestMethod Algorithm="http://www.w3.org/2001/04/xmlenc#sha256"/>
-      <DigestValue>GM5JnyLGLW8AOQVoDv/sIuDaWxUpggvTji8JhGdcdok=</DigestValue>
-    </Reference>
-    <Reference Type="http://uri.etsi.org/01903#SignedProperties" URI="#idSignedProperties">
-      <Transforms>
-        <Transform Algorithm="http://www.w3.org/TR/2001/REC-xml-c14n-20010315"/>
-      </Transforms>
-      <DigestMethod Algorithm="http://www.w3.org/2001/04/xmlenc#sha256"/>
-      <DigestValue>/5JxsPYAMRDo0GYZ8pysEZlJARs1uK+epMgc/yPy4wI=</DigestValue>
-    </Reference>
-    <Reference Type="http://www.w3.org/2000/09/xmldsig#Object" URI="#idValidSigLnImg">
-      <DigestMethod Algorithm="http://www.w3.org/2001/04/xmlenc#sha256"/>
-      <DigestValue>qgyMZ4r3XXmh1CHMP3Ec4ylQCkChGPuwVLYep50Kni4=</DigestValue>
-    </Reference>
-    <Reference Type="http://www.w3.org/2000/09/xmldsig#Object" URI="#idInvalidSigLnImg">
-      <DigestMethod Algorithm="http://www.w3.org/2001/04/xmlenc#sha256"/>
-      <DigestValue>FUzren3Id2HAlhC12egby4gTY3YwdQTtkR5xaOSYOnw=</DigestValue>
-    </Reference>
-  </SignedInfo>
-  <SignatureValue>RhjbBSXLmLF2rBEevhseF5fsWCmUN8hJdp+Yg8B4NVA1xSYN3LcEsKt6RQQ6LP3S2EzjinyHBm6W
-v1z+52mFI9aZ2uIa7QPPX2c6Jntq2iqj+LtINh+cSFX/oUv3UyNDVkJ/bFRUQ56Sqm3UYHTcMBCU
-b+CMWalGjrFXGjILNH2hZVj1dx34dlIrIgCKvMp67SO6qC+1HIpyvdS6D1S1vlxbAxdaAt9q+DYY
-yOTd7DOLKW6vw7DBaf5xxkiWejoG42gMhgmcn56dRgdBw9n6CQPJ4tuxhM+lYuFl71TLvXc+5d8s
-sWUkdh91rc8A6ByiFTuUGqlkurWYBXy+m3tZfg==</SignatureValue>
-  <KeyInfo>
-    <X509Data>
-      <X509Certificate>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</X509Certificate>
-    </X509Data>
-  </KeyInfo>
-  <Object Id="idPackageObject">
-    <Manifest>
-      <Reference URI="/_rels/.rels?ContentType=application/vnd.openxmlformats-package.relationships+xml">
-        <Transforms>
-          <Transform Algorithm="http://schemas.openxmlformats.org/package/2006/RelationshipTransform">
-            <mdssi:RelationshipReference xmlns:mdssi="http://schemas.openxmlformats.org/package/2006/digital-signature" SourceId="rId1"/>
-          </Transform>
-          <Transform Algorithm="http://www.w3.org/TR/2001/REC-xml-c14n-20010315"/>
-        </Transforms>
-        <DigestMethod Algorithm="http://www.w3.org/2001/04/xmlenc#sha256"/>
-        <DigestValue>Mq3mDDWudLiaQFa1psBgLG+/en7p7r8re0MtlxnuiUI=</DigestValue>
-      </Reference>
-      <Reference URI="/word/_rels/document.xml.rels?ContentType=application/vnd.openxmlformats-package.relationships+xml">
-        <Transforms>
-          <Transform Algorithm="http://schemas.openxmlformats.org/package/2006/RelationshipTransform">
-            <mdssi:RelationshipReference xmlns:mdssi="http://schemas.openxmlformats.org/package/2006/digital-signature" SourceId="rId14"/>
-            <mdssi:RelationshipReference xmlns:mdssi="http://schemas.openxmlformats.org/package/2006/digital-signature" SourceId="rId8"/>
-            <mdssi:RelationshipReference xmlns:mdssi="http://schemas.openxmlformats.org/package/2006/digital-signature" SourceId="rId13"/>
-            <mdssi:RelationshipReference xmlns:mdssi="http://schemas.openxmlformats.org/package/2006/digital-signature" SourceId="rId3"/>
-            <mdssi:RelationshipReference xmlns:mdssi="http://schemas.openxmlformats.org/package/2006/digital-signature" SourceId="rId7"/>
-            <mdssi:RelationshipReference xmlns:mdssi="http://schemas.openxmlformats.org/package/2006/digital-signature" SourceId="rId12"/>
-            <mdssi:RelationshipReference xmlns:mdssi="http://schemas.openxmlformats.org/package/2006/digital-signature" SourceId="rId2"/>
-            <mdssi:RelationshipReference xmlns:mdssi="http://schemas.openxmlformats.org/package/2006/digital-signature" SourceId="rId1"/>
-            <mdssi:RelationshipReference xmlns:mdssi="http://schemas.openxmlformats.org/package/2006/digital-signature" SourceId="rId6"/>
-            <mdssi:RelationshipReference xmlns:mdssi="http://schemas.openxmlformats.org/package/2006/digital-signature" SourceId="rId11"/>
-            <mdssi:RelationshipReference xmlns:mdssi="http://schemas.openxmlformats.org/package/2006/digital-signature" SourceId="rId5"/>
-            <mdssi:RelationshipReference xmlns:mdssi="http://schemas.openxmlformats.org/package/2006/digital-signature" SourceId="rId10"/>
-            <mdssi:RelationshipReference xmlns:mdssi="http://schemas.openxmlformats.org/package/2006/digital-signature" SourceId="rId4"/>
-            <mdssi:RelationshipReference xmlns:mdssi="http://schemas.openxmlformats.org/package/2006/digital-signature" SourceId="rId9"/>
-          </Transform>
-          <Transform Algorithm="http://www.w3.org/TR/2001/REC-xml-c14n-20010315"/>
-        </Transforms>
-        <DigestMethod Algorithm="http://www.w3.org/2001/04/xmlenc#sha256"/>
-        <DigestValue>iaW12ST58TT0VWDaDOv+EQ/tObS9tXwhzSeG+kSUTdI=</DigestValue>
-      </Reference>
-      <Reference URI="/word/_rels/header3.xml.rels?ContentType=application/vnd.openxmlformats-package.relationships+xml">
-        <Transforms>
-          <Transform Algorithm="http://schemas.openxmlformats.org/package/2006/RelationshipTransform">
-            <mdssi:RelationshipReference xmlns:mdssi="http://schemas.openxmlformats.org/package/2006/digital-signature" SourceId="rId1"/>
-          </Transform>
-          <Transform Algorithm="http://www.w3.org/TR/2001/REC-xml-c14n-20010315"/>
-        </Transforms>
-        <DigestMethod Algorithm="http://www.w3.org/2001/04/xmlenc#sha256"/>
-        <DigestValue>UQPqrUKwnM/mGjJzCGZAUmR3iKanZOh+eUBd7dwaAlE=</DigestValue>
-      </Reference>
-      <Reference URI="/word/document.xml?ContentType=application/vnd.openxmlformats-officedocument.wordprocessingml.document.main+xml">
-        <DigestMethod Algorithm="http://www.w3.org/2001/04/xmlenc#sha256"/>
-        <DigestValue>OtM6iiaJhcK2b4MjLoWr0W+VlnweHvo1LsnoqfzX9lA=</DigestValue>
-      </Reference>
-      <Reference URI="/word/endnotes.xml?ContentType=application/vnd.openxmlformats-officedocument.wordprocessingml.endnotes+xml">
-        <DigestMethod Algorithm="http://www.w3.org/2001/04/xmlenc#sha256"/>
-        <DigestValue>9WnqTQA4ZBgN7Xz/6j970KUxX+BoSAkaOwXlVv7I0b8=</DigestValue>
-      </Reference>
-      <Reference URI="/word/fontTable.xml?ContentType=application/vnd.openxmlformats-officedocument.wordprocessingml.fontTable+xml">
-        <DigestMethod Algorithm="http://www.w3.org/2001/04/xmlenc#sha256"/>
-        <DigestValue>19gUPmV/XoGhHb+8MB2tEb1JcEt/ZOw51at39qI405E=</DigestValue>
-      </Reference>
-      <Reference URI="/word/footer1.xml?ContentType=application/vnd.openxmlformats-officedocument.wordprocessingml.footer+xml">
-        <DigestMethod Algorithm="http://www.w3.org/2001/04/xmlenc#sha256"/>
-        <DigestValue>Fg7PuYx+akaIT0pK+oG7FeGUmb6PrpZ7iML8qXI1eFc=</DigestValue>
-      </Reference>
-      <Reference URI="/word/footnotes.xml?ContentType=application/vnd.openxmlformats-officedocument.wordprocessingml.footnotes+xml">
-        <DigestMethod Algorithm="http://www.w3.org/2001/04/xmlenc#sha256"/>
-        <DigestValue>mh1XsD9vqYYi3YpyanJN71JV5U0RA4KO6jP7Pcr0ir8=</DigestValue>
-      </Reference>
-      <Reference URI="/word/header1.xml?ContentType=application/vnd.openxmlformats-officedocument.wordprocessingml.header+xml">
-        <DigestMethod Algorithm="http://www.w3.org/2001/04/xmlenc#sha256"/>
-        <DigestValue>G2hUIhwNept3Fd78aohV1AFy07vrwZFWs+740NnZ+RY=</DigestValue>
-      </Reference>
-      <Reference URI="/word/header2.xml?ContentType=application/vnd.openxmlformats-officedocument.wordprocessingml.header+xml">
-        <DigestMethod Algorithm="http://www.w3.org/2001/04/xmlenc#sha256"/>
-        <DigestValue>jf6Ja8UBb7I52wpF7ns7Vv5LNF/LEvaod8lmy7sk6r8=</DigestValue>
-      </Reference>
-      <Reference URI="/word/header3.xml?ContentType=application/vnd.openxmlformats-officedocument.wordprocessingml.header+xml">
-        <DigestMethod Algorithm="http://www.w3.org/2001/04/xmlenc#sha256"/>
-        <DigestValue>t1WE/NFDolzyst5kc3KcyA//fGPTPD8mJWWyasW6UpE=</DigestValue>
-      </Reference>
-      <Reference URI="/word/media/image1.emf?ContentType=image/x-emf">
-        <DigestMethod Algorithm="http://www.w3.org/2001/04/xmlenc#sha256"/>
-        <DigestValue>gO0RmKkBOy1HeQebEMxXWrVshygTySfzvua+nzCbjko=</DigestValue>
-      </Reference>
-      <Reference URI="/word/media/image2.emf?ContentType=image/x-emf">
-        <DigestMethod Algorithm="http://www.w3.org/2001/04/xmlenc#sha256"/>
-        <DigestValue>Br6qV1ATk5uafZ2SWidvShZjLfCNz348Y0QRcWgonpA=</DigestValue>
-      </Reference>
-      <Reference URI="/word/media/image3.jpeg?ContentType=image/jpeg">
-        <DigestMethod Algorithm="http://www.w3.org/2001/04/xmlenc#sha256"/>
-        <DigestValue>GGb5rB0TUeybr6/1qKpTqFjDXzL9uZcIquB5uHN+0/g=</DigestValue>
-      </Reference>
-      <Reference URI="/word/numbering.xml?ContentType=application/vnd.openxmlformats-officedocument.wordprocessingml.numbering+xml">
-        <DigestMethod Algorithm="http://www.w3.org/2001/04/xmlenc#sha256"/>
-        <DigestValue>ixuB3r3cell6xVxWPwX8BymMw+lYyhsneSvajV0wQ68=</DigestValue>
-      </Reference>
-      <Reference URI="/word/settings.xml?ContentType=application/vnd.openxmlformats-officedocument.wordprocessingml.settings+xml">
-        <DigestMethod Algorithm="http://www.w3.org/2001/04/xmlenc#sha256"/>
-        <DigestValue>0fYTfGB4tQM1l7LgYXQkF/8rKnntHDsSI9JjEguB2fw=</DigestValue>
-      </Reference>
-      <Reference URI="/word/styles.xml?ContentType=application/vnd.openxmlformats-officedocument.wordprocessingml.styles+xml">
-        <DigestMethod Algorithm="http://www.w3.org/2001/04/xmlenc#sha256"/>
-        <DigestValue>QQd07lNCf5PI9reBZOakXyiGljOUL1sMdbSr2Eq6tRU=</DigestValue>
-      </Reference>
-      <Reference URI="/word/theme/theme1.xml?ContentType=application/vnd.openxmlformats-officedocument.theme+xml">
-        <DigestMethod Algorithm="http://www.w3.org/2001/04/xmlenc#sha256"/>
-        <DigestValue>L8HrIbYZUORASW6Jbsljhmie2tLKO9ld8ME0syr+ZDE=</DigestValue>
-      </Reference>
-      <Reference URI="/word/webSettings.xml?ContentType=application/vnd.openxmlformats-officedocument.wordprocessingml.webSettings+xml">
-        <DigestMethod Algorithm="http://www.w3.org/2001/04/xmlenc#sha256"/>
-        <DigestValue>CFaeZt6h8jOqurqTVbAsjY7HC5Wouph1YtGFyDgmog8=</DigestValue>
-      </Reference>
-    </Manifest>
-    <SignatureProperties>
-      <SignatureProperty Id="idSignatureTime" Target="#idPackageSignature">
-        <mdssi:SignatureTime xmlns:mdssi="http://schemas.openxmlformats.org/package/2006/digital-signature">
-          <mdssi:Format>YYYY-MM-DDThh:mm:ssTZD</mdssi:Format>
-          <mdssi:Value>2025-08-26T14:18:27Z</mdssi:Value>
-        </mdssi:SignatureTime>
-      </SignatureProperty>
-    </SignatureProperties>
-  </Object>
-  <Object Id="idOfficeObject">
-    <SignatureProperties>
-      <SignatureProperty Id="idOfficeV1Details" Target="#idPackageSignature">
-        <SignatureInfoV1 xmlns="http://schemas.microsoft.com/office/2006/digsig">
-          <SetupID>{36123D88-131D-4EA5-A6C7-7AB7AB01A741}</SetupID>
-          <SignatureText>РД09-2072/26.08.2025г.</SignatureText>
-          <SignatureImage/>
-          <SignatureComments/>
-          <WindowsVersion>10.0</WindowsVersion>
-          <OfficeVersion>16.0.19029/27</OfficeVersion>
-          <ApplicationVersion>16.0.19029</ApplicationVersion>
-          <Monitors>1</Monitors>
-          <HorizontalResolution>1920</HorizontalResolution>
-          <VerticalResolution>1080</VerticalResolution>
-          <ColorDepth>32</ColorDepth>
-          <SignatureProviderId>{00000000-0000-0000-0000-000000000000}</SignatureProviderId>
-          <SignatureProviderUrl/>
-          <SignatureProviderDetails>9</SignatureProviderDetails>
-          <SignatureType>2</SignatureType>
-        </SignatureInfoV1>
-      </SignatureProperty>
-    </SignatureProperties>
-  </Object>
-  <Object>
-    <xd:QualifyingProperties xmlns:xd="http://uri.etsi.org/01903/v1.3.2#" Target="#idPackageSignature">
-      <xd:SignedProperties Id="idSignedProperties">
-        <xd:SignedSignatureProperties>
-          <xd:SigningTime>2025-08-26T14:18:27Z</xd:SigningTime>
-          <xd:SigningCertificate>
-            <xd:Cert>
-              <xd:CertDigest>
-                <DigestMethod Algorithm="http://www.w3.org/2001/04/xmlenc#sha256"/>
-                <DigestValue>JCOGkGUGjfhZT+LQi34Y2eH7Ea5hsTV1Nnh75g5m4eI=</DigestValue>
-              </xd:CertDigest>
-              <xd:IssuerSerial>
-                <X509IssuerName>C=BG, L=Sofia, O=Information Services JSC, OID.2.5.4.97=NTRBG-831641791, CN=StampIT Global Qualified CA</X509IssuerName>
-                <X509SerialNumber>9180915054208733902</X509SerialNumber>
-              </xd:IssuerSerial>
-            </xd:Cert>
-          </xd:SigningCertificate>
-          <xd:SignaturePolicyIdentifier>
-            <xd:SignaturePolicyImplied/>
-          </xd:SignaturePolicyIdentifier>
-        </xd:SignedSignatureProperties>
-      </xd:SignedProperties>
-      <xd:UnsignedProperties>
-        <xd:UnsignedSignatureProperties>
-          <xd:CertificateValues>
-            <xd:EncapsulatedX509Certificate>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</xd:EncapsulatedX509Certificate>
-            <xd:EncapsulatedX509Certificate>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</xd:EncapsulatedX509Certificate>
-          </xd:CertificateValues>
-        </xd:UnsignedSignatureProperties>
-      </xd:UnsignedProperties>
-    </xd:QualifyingProperties>
-  </Object>
-  <Object Id="idValidSigLnImg">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</Object>
-  <Object Id="idInvalidSigLnImg">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</Object>
-</Signature>
 </file>
</xml_diff>